<commit_message>
Update INZ_1701_162602.docs, add bibliography
</commit_message>
<xml_diff>
--- a/Documentation/INZ_1701_162602.docx
+++ b/Documentation/INZ_1701_162602.docx
@@ -988,7 +988,7 @@
           <w:r>
             <w:fldChar w:fldCharType="separate"/>
           </w:r>
-          <w:hyperlink w:anchor="_Toc155697640" w:history="1">
+          <w:hyperlink w:anchor="_Toc155719011" w:history="1">
             <w:r>
               <w:rPr>
                 <w:rStyle w:val="Hipercze"/>
@@ -1016,7 +1016,7 @@
                 <w:noProof/>
                 <w:webHidden/>
               </w:rPr>
-              <w:instrText xml:space="preserve"> PAGEREF _Toc155697640 \h </w:instrText>
+              <w:instrText xml:space="preserve"> PAGEREF _Toc155719011 \h </w:instrText>
             </w:r>
             <w:r>
               <w:rPr>
@@ -1061,7 +1061,7 @@
               <w14:ligatures w14:val="standardContextual"/>
             </w:rPr>
           </w:pPr>
-          <w:hyperlink w:anchor="_Toc155697641" w:history="1">
+          <w:hyperlink w:anchor="_Toc155719012" w:history="1">
             <w:r>
               <w:rPr>
                 <w:rStyle w:val="Hipercze"/>
@@ -1089,7 +1089,7 @@
                 <w:noProof/>
                 <w:webHidden/>
               </w:rPr>
-              <w:instrText xml:space="preserve"> PAGEREF _Toc155697641 \h </w:instrText>
+              <w:instrText xml:space="preserve"> PAGEREF _Toc155719012 \h </w:instrText>
             </w:r>
             <w:r>
               <w:rPr>
@@ -1134,7 +1134,7 @@
               <w14:ligatures w14:val="standardContextual"/>
             </w:rPr>
           </w:pPr>
-          <w:hyperlink w:anchor="_Toc155697642" w:history="1">
+          <w:hyperlink w:anchor="_Toc155719013" w:history="1">
             <w:r>
               <w:rPr>
                 <w:rStyle w:val="Hipercze"/>
@@ -1162,7 +1162,7 @@
                 <w:noProof/>
                 <w:webHidden/>
               </w:rPr>
-              <w:instrText xml:space="preserve"> PAGEREF _Toc155697642 \h </w:instrText>
+              <w:instrText xml:space="preserve"> PAGEREF _Toc155719013 \h </w:instrText>
             </w:r>
             <w:r>
               <w:rPr>
@@ -1207,14 +1207,14 @@
               <w14:ligatures w14:val="standardContextual"/>
             </w:rPr>
           </w:pPr>
-          <w:hyperlink w:anchor="_Toc155697643" w:history="1">
+          <w:hyperlink w:anchor="_Toc155719014" w:history="1">
             <w:r>
               <w:rPr>
                 <w:rStyle w:val="Hipercze"/>
                 <w:rFonts w:cs="Times New Roman"/>
                 <w:noProof/>
               </w:rPr>
-              <w:t>1. Wstęp</w:t>
+              <w:t>Rozdział I. Wstęp</w:t>
             </w:r>
             <w:r>
               <w:rPr>
@@ -1235,7 +1235,7 @@
                 <w:noProof/>
                 <w:webHidden/>
               </w:rPr>
-              <w:instrText xml:space="preserve"> PAGEREF _Toc155697643 \h </w:instrText>
+              <w:instrText xml:space="preserve"> PAGEREF _Toc155719014 \h </w:instrText>
             </w:r>
             <w:r>
               <w:rPr>
@@ -1280,7 +1280,7 @@
               <w14:ligatures w14:val="standardContextual"/>
             </w:rPr>
           </w:pPr>
-          <w:hyperlink w:anchor="_Toc155697644" w:history="1">
+          <w:hyperlink w:anchor="_Toc155719015" w:history="1">
             <w:r>
               <w:rPr>
                 <w:rStyle w:val="Hipercze"/>
@@ -1307,7 +1307,7 @@
                 <w:noProof/>
                 <w:webHidden/>
               </w:rPr>
-              <w:instrText xml:space="preserve"> PAGEREF _Toc155697644 \h </w:instrText>
+              <w:instrText xml:space="preserve"> PAGEREF _Toc155719015 \h </w:instrText>
             </w:r>
             <w:r>
               <w:rPr>
@@ -1352,7 +1352,7 @@
               <w14:ligatures w14:val="standardContextual"/>
             </w:rPr>
           </w:pPr>
-          <w:hyperlink w:anchor="_Toc155697645" w:history="1">
+          <w:hyperlink w:anchor="_Toc155719016" w:history="1">
             <w:r>
               <w:rPr>
                 <w:rStyle w:val="Hipercze"/>
@@ -1379,7 +1379,7 @@
                 <w:noProof/>
                 <w:webHidden/>
               </w:rPr>
-              <w:instrText xml:space="preserve"> PAGEREF _Toc155697645 \h </w:instrText>
+              <w:instrText xml:space="preserve"> PAGEREF _Toc155719016 \h </w:instrText>
             </w:r>
             <w:r>
               <w:rPr>
@@ -1400,6 +1400,294 @@
                 <w:webHidden/>
               </w:rPr>
               <w:t>6</w:t>
+            </w:r>
+            <w:r>
+              <w:rPr>
+                <w:noProof/>
+                <w:webHidden/>
+              </w:rPr>
+              <w:fldChar w:fldCharType="end"/>
+            </w:r>
+          </w:hyperlink>
+        </w:p>
+        <w:p>
+          <w:pPr>
+            <w:pStyle w:val="Spistreci2"/>
+            <w:tabs>
+              <w:tab w:val="right" w:leader="dot" w:pos="9062"/>
+            </w:tabs>
+            <w:rPr>
+              <w:rFonts w:eastAsiaTheme="minorEastAsia"/>
+              <w:noProof/>
+              <w:kern w:val="2"/>
+              <w:lang w:eastAsia="pl-PL"/>
+              <w14:ligatures w14:val="standardContextual"/>
+            </w:rPr>
+          </w:pPr>
+          <w:hyperlink w:anchor="_Toc155719017" w:history="1">
+            <w:r>
+              <w:rPr>
+                <w:rStyle w:val="Hipercze"/>
+                <w:noProof/>
+              </w:rPr>
+              <w:t>1.3 Wykorzystane technologie</w:t>
+            </w:r>
+            <w:r>
+              <w:rPr>
+                <w:noProof/>
+                <w:webHidden/>
+              </w:rPr>
+              <w:tab/>
+            </w:r>
+            <w:r>
+              <w:rPr>
+                <w:noProof/>
+                <w:webHidden/>
+              </w:rPr>
+              <w:fldChar w:fldCharType="begin"/>
+            </w:r>
+            <w:r>
+              <w:rPr>
+                <w:noProof/>
+                <w:webHidden/>
+              </w:rPr>
+              <w:instrText xml:space="preserve"> PAGEREF _Toc155719017 \h </w:instrText>
+            </w:r>
+            <w:r>
+              <w:rPr>
+                <w:noProof/>
+                <w:webHidden/>
+              </w:rPr>
+            </w:r>
+            <w:r>
+              <w:rPr>
+                <w:noProof/>
+                <w:webHidden/>
+              </w:rPr>
+              <w:fldChar w:fldCharType="separate"/>
+            </w:r>
+            <w:r>
+              <w:rPr>
+                <w:noProof/>
+                <w:webHidden/>
+              </w:rPr>
+              <w:t>7</w:t>
+            </w:r>
+            <w:r>
+              <w:rPr>
+                <w:noProof/>
+                <w:webHidden/>
+              </w:rPr>
+              <w:fldChar w:fldCharType="end"/>
+            </w:r>
+          </w:hyperlink>
+        </w:p>
+        <w:p>
+          <w:pPr>
+            <w:pStyle w:val="Spistreci3"/>
+            <w:tabs>
+              <w:tab w:val="right" w:leader="dot" w:pos="9062"/>
+            </w:tabs>
+            <w:rPr>
+              <w:rFonts w:eastAsiaTheme="minorEastAsia"/>
+              <w:noProof/>
+              <w:kern w:val="2"/>
+              <w:lang w:eastAsia="pl-PL"/>
+              <w14:ligatures w14:val="standardContextual"/>
+            </w:rPr>
+          </w:pPr>
+          <w:hyperlink w:anchor="_Toc155719018" w:history="1">
+            <w:r>
+              <w:rPr>
+                <w:rStyle w:val="Hipercze"/>
+                <w:noProof/>
+              </w:rPr>
+              <w:t>1.3.1 Technologie backendowe</w:t>
+            </w:r>
+            <w:r>
+              <w:rPr>
+                <w:noProof/>
+                <w:webHidden/>
+              </w:rPr>
+              <w:tab/>
+            </w:r>
+            <w:r>
+              <w:rPr>
+                <w:noProof/>
+                <w:webHidden/>
+              </w:rPr>
+              <w:fldChar w:fldCharType="begin"/>
+            </w:r>
+            <w:r>
+              <w:rPr>
+                <w:noProof/>
+                <w:webHidden/>
+              </w:rPr>
+              <w:instrText xml:space="preserve"> PAGEREF _Toc155719018 \h </w:instrText>
+            </w:r>
+            <w:r>
+              <w:rPr>
+                <w:noProof/>
+                <w:webHidden/>
+              </w:rPr>
+            </w:r>
+            <w:r>
+              <w:rPr>
+                <w:noProof/>
+                <w:webHidden/>
+              </w:rPr>
+              <w:fldChar w:fldCharType="separate"/>
+            </w:r>
+            <w:r>
+              <w:rPr>
+                <w:noProof/>
+                <w:webHidden/>
+              </w:rPr>
+              <w:t>7</w:t>
+            </w:r>
+            <w:r>
+              <w:rPr>
+                <w:noProof/>
+                <w:webHidden/>
+              </w:rPr>
+              <w:fldChar w:fldCharType="end"/>
+            </w:r>
+          </w:hyperlink>
+        </w:p>
+        <w:p>
+          <w:pPr>
+            <w:pStyle w:val="Spistreci3"/>
+            <w:tabs>
+              <w:tab w:val="right" w:leader="dot" w:pos="9062"/>
+            </w:tabs>
+            <w:rPr>
+              <w:rFonts w:eastAsiaTheme="minorEastAsia"/>
+              <w:noProof/>
+              <w:kern w:val="2"/>
+              <w:lang w:eastAsia="pl-PL"/>
+              <w14:ligatures w14:val="standardContextual"/>
+            </w:rPr>
+          </w:pPr>
+          <w:hyperlink w:anchor="_Toc155719019" w:history="1">
+            <w:r>
+              <w:rPr>
+                <w:rStyle w:val="Hipercze"/>
+                <w:noProof/>
+              </w:rPr>
+              <w:t>1.3.2 Technologie frontendowe</w:t>
+            </w:r>
+            <w:r>
+              <w:rPr>
+                <w:noProof/>
+                <w:webHidden/>
+              </w:rPr>
+              <w:tab/>
+            </w:r>
+            <w:r>
+              <w:rPr>
+                <w:noProof/>
+                <w:webHidden/>
+              </w:rPr>
+              <w:fldChar w:fldCharType="begin"/>
+            </w:r>
+            <w:r>
+              <w:rPr>
+                <w:noProof/>
+                <w:webHidden/>
+              </w:rPr>
+              <w:instrText xml:space="preserve"> PAGEREF _Toc155719019 \h </w:instrText>
+            </w:r>
+            <w:r>
+              <w:rPr>
+                <w:noProof/>
+                <w:webHidden/>
+              </w:rPr>
+            </w:r>
+            <w:r>
+              <w:rPr>
+                <w:noProof/>
+                <w:webHidden/>
+              </w:rPr>
+              <w:fldChar w:fldCharType="separate"/>
+            </w:r>
+            <w:r>
+              <w:rPr>
+                <w:noProof/>
+                <w:webHidden/>
+              </w:rPr>
+              <w:t>7</w:t>
+            </w:r>
+            <w:r>
+              <w:rPr>
+                <w:noProof/>
+                <w:webHidden/>
+              </w:rPr>
+              <w:fldChar w:fldCharType="end"/>
+            </w:r>
+          </w:hyperlink>
+        </w:p>
+        <w:p>
+          <w:pPr>
+            <w:pStyle w:val="Spistreci1"/>
+            <w:tabs>
+              <w:tab w:val="right" w:leader="dot" w:pos="9062"/>
+            </w:tabs>
+            <w:rPr>
+              <w:rFonts w:eastAsiaTheme="minorEastAsia"/>
+              <w:noProof/>
+              <w:kern w:val="2"/>
+              <w:lang w:eastAsia="pl-PL"/>
+              <w14:ligatures w14:val="standardContextual"/>
+            </w:rPr>
+          </w:pPr>
+          <w:hyperlink w:anchor="_Toc155719020" w:history="1">
+            <w:r>
+              <w:rPr>
+                <w:rStyle w:val="Hipercze"/>
+                <w:noProof/>
+              </w:rPr>
+              <w:t>Rozdział II.</w:t>
+            </w:r>
+            <w:r>
+              <w:rPr>
+                <w:noProof/>
+                <w:webHidden/>
+              </w:rPr>
+              <w:tab/>
+            </w:r>
+            <w:r>
+              <w:rPr>
+                <w:noProof/>
+                <w:webHidden/>
+              </w:rPr>
+              <w:fldChar w:fldCharType="begin"/>
+            </w:r>
+            <w:r>
+              <w:rPr>
+                <w:noProof/>
+                <w:webHidden/>
+              </w:rPr>
+              <w:instrText xml:space="preserve"> PAGEREF _Toc155719020 \h </w:instrText>
+            </w:r>
+            <w:r>
+              <w:rPr>
+                <w:noProof/>
+                <w:webHidden/>
+              </w:rPr>
+            </w:r>
+            <w:r>
+              <w:rPr>
+                <w:noProof/>
+                <w:webHidden/>
+              </w:rPr>
+              <w:fldChar w:fldCharType="separate"/>
+            </w:r>
+            <w:r>
+              <w:rPr>
+                <w:noProof/>
+                <w:webHidden/>
+              </w:rPr>
+              <w:t>9</w:t>
             </w:r>
             <w:r>
               <w:rPr>
@@ -1417,7 +1705,7 @@
               <w:bCs/>
             </w:rPr>
             <w:sectPr>
-              <w:footerReference w:type="default" r:id="rId7"/>
+              <w:footerReference w:type="default" r:id="rId8"/>
               <w:pgSz w:w="11906" w:h="16838"/>
               <w:pgMar w:top="1417" w:right="1417" w:bottom="1417" w:left="1417" w:header="708" w:footer="708" w:gutter="0"/>
               <w:cols w:space="708"/>
@@ -1437,24 +1725,17 @@
     </w:sdt>
     <w:p>
       <w:pPr>
-        <w:rPr>
-          <w:b/>
-          <w:bCs/>
-        </w:rPr>
-      </w:pPr>
-    </w:p>
-    <w:p>
-      <w:pPr>
         <w:pStyle w:val="Nagwek1"/>
         <w:rPr>
           <w:rFonts w:cs="Times New Roman"/>
         </w:rPr>
       </w:pPr>
-      <w:bookmarkStart w:id="1" w:name="_Toc155697640"/>
+      <w:bookmarkStart w:id="1" w:name="_Toc155719011"/>
       <w:r>
         <w:rPr>
           <w:rFonts w:cs="Times New Roman"/>
         </w:rPr>
+        <w:lastRenderedPageBreak/>
         <w:t>Streszczenie pracy dyplomowej</w:t>
       </w:r>
       <w:bookmarkEnd w:id="1"/>
@@ -1473,7 +1754,7 @@
           <w:rFonts w:cs="Times New Roman"/>
         </w:rPr>
       </w:pPr>
-      <w:bookmarkStart w:id="2" w:name="_Toc155697641"/>
+      <w:bookmarkStart w:id="2" w:name="_Toc155719012"/>
       <w:r>
         <w:rPr>
           <w:rFonts w:cs="Times New Roman"/>
@@ -1624,7 +1905,7 @@
           <w:rFonts w:cs="Times New Roman"/>
         </w:rPr>
       </w:pPr>
-      <w:bookmarkStart w:id="3" w:name="_Toc155697642"/>
+      <w:bookmarkStart w:id="3" w:name="_Toc155719013"/>
       <w:r>
         <w:rPr>
           <w:rFonts w:cs="Times New Roman"/>
@@ -1798,13 +2079,13 @@
           <w:rFonts w:cs="Times New Roman"/>
         </w:rPr>
       </w:pPr>
-      <w:bookmarkStart w:id="4" w:name="_Toc155697643"/>
+      <w:bookmarkStart w:id="4" w:name="_Toc155719014"/>
       <w:r>
         <w:rPr>
           <w:rFonts w:cs="Times New Roman"/>
         </w:rPr>
         <w:lastRenderedPageBreak/>
-        <w:t>1</w:t>
+        <w:t>Rozdział I</w:t>
       </w:r>
       <w:r>
         <w:rPr>
@@ -1825,7 +2106,7 @@
       <w:pPr>
         <w:pStyle w:val="Nagwek2"/>
       </w:pPr>
-      <w:bookmarkStart w:id="5" w:name="_Toc155697644"/>
+      <w:bookmarkStart w:id="5" w:name="_Toc155719015"/>
       <w:r>
         <w:t>1.1 Wprowadzenie</w:t>
       </w:r>
@@ -2591,7 +2872,7 @@
       <w:pPr>
         <w:pStyle w:val="Nagwek2"/>
       </w:pPr>
-      <w:bookmarkStart w:id="7" w:name="_Toc155697645"/>
+      <w:bookmarkStart w:id="7" w:name="_Toc155719016"/>
       <w:r>
         <w:t>1.2 Cel i zakres pracy</w:t>
       </w:r>
@@ -2680,13 +2961,6 @@
           <w:szCs w:val="24"/>
         </w:rPr>
         <w:br/>
-      </w:r>
-      <w:r>
-        <w:rPr>
-          <w:rFonts w:ascii="Times New Roman" w:hAnsi="Times New Roman" w:cs="Times New Roman"/>
-          <w:sz w:val="24"/>
-          <w:szCs w:val="24"/>
-        </w:rPr>
         <w:t>i</w:t>
       </w:r>
       <w:r>
@@ -2758,19 +3032,1628 @@
           <w:szCs w:val="24"/>
         </w:rPr>
       </w:pPr>
+      <w:r>
+        <w:rPr>
+          <w:rFonts w:ascii="Times New Roman" w:hAnsi="Times New Roman" w:cs="Times New Roman"/>
+          <w:sz w:val="24"/>
+          <w:szCs w:val="24"/>
+        </w:rPr>
+        <w:br w:type="page"/>
+      </w:r>
     </w:p>
     <w:p>
       <w:pPr>
         <w:pStyle w:val="Nagwek2"/>
       </w:pPr>
-      <w:r>
+      <w:bookmarkStart w:id="8" w:name="_Toc155719017"/>
+      <w:r>
+        <w:lastRenderedPageBreak/>
         <w:t>1.3 Wykorzystane technologie</w:t>
       </w:r>
+      <w:bookmarkEnd w:id="8"/>
+    </w:p>
+    <w:p>
+      <w:pPr>
+        <w:rPr>
+          <w:rFonts w:ascii="Times New Roman" w:hAnsi="Times New Roman" w:cs="Times New Roman"/>
+          <w:sz w:val="24"/>
+          <w:szCs w:val="24"/>
+        </w:rPr>
+      </w:pPr>
+    </w:p>
+    <w:p>
+      <w:pPr>
+        <w:ind w:firstLine="708"/>
+        <w:rPr>
+          <w:rFonts w:ascii="Times New Roman" w:hAnsi="Times New Roman" w:cs="Times New Roman"/>
+          <w:sz w:val="24"/>
+          <w:szCs w:val="24"/>
+        </w:rPr>
+      </w:pPr>
+      <w:r>
+        <w:rPr>
+          <w:rFonts w:ascii="Times New Roman" w:hAnsi="Times New Roman" w:cs="Times New Roman"/>
+          <w:sz w:val="24"/>
+          <w:szCs w:val="24"/>
+        </w:rPr>
+        <w:t>W procesie</w:t>
+      </w:r>
+      <w:r>
+        <w:rPr>
+          <w:rFonts w:ascii="Times New Roman" w:hAnsi="Times New Roman" w:cs="Times New Roman"/>
+          <w:sz w:val="24"/>
+          <w:szCs w:val="24"/>
+        </w:rPr>
+        <w:t xml:space="preserve"> tworzenia</w:t>
+      </w:r>
+      <w:r>
+        <w:rPr>
+          <w:rFonts w:ascii="Times New Roman" w:hAnsi="Times New Roman" w:cs="Times New Roman"/>
+          <w:sz w:val="24"/>
+          <w:szCs w:val="24"/>
+        </w:rPr>
+        <w:t xml:space="preserve"> aplikacji webowej "FarmGuider", </w:t>
+      </w:r>
+      <w:r>
+        <w:rPr>
+          <w:rFonts w:ascii="Times New Roman" w:hAnsi="Times New Roman" w:cs="Times New Roman"/>
+          <w:sz w:val="24"/>
+          <w:szCs w:val="24"/>
+        </w:rPr>
+        <w:t>ważnym</w:t>
+      </w:r>
+      <w:r>
+        <w:rPr>
+          <w:rFonts w:ascii="Times New Roman" w:hAnsi="Times New Roman" w:cs="Times New Roman"/>
+          <w:sz w:val="24"/>
+          <w:szCs w:val="24"/>
+        </w:rPr>
+        <w:t xml:space="preserve"> aspektem </w:t>
+      </w:r>
+      <w:r>
+        <w:rPr>
+          <w:rFonts w:ascii="Times New Roman" w:hAnsi="Times New Roman" w:cs="Times New Roman"/>
+          <w:sz w:val="24"/>
+          <w:szCs w:val="24"/>
+        </w:rPr>
+        <w:t>był wybór</w:t>
+      </w:r>
+      <w:r>
+        <w:rPr>
+          <w:rFonts w:ascii="Times New Roman" w:hAnsi="Times New Roman" w:cs="Times New Roman"/>
+          <w:sz w:val="24"/>
+          <w:szCs w:val="24"/>
+        </w:rPr>
+        <w:t xml:space="preserve"> odpowiednich technologii. Technologie te zostały podzielone na dwie kategorie,</w:t>
+      </w:r>
+      <w:r>
+        <w:rPr>
+          <w:rFonts w:ascii="Times New Roman" w:hAnsi="Times New Roman" w:cs="Times New Roman"/>
+          <w:sz w:val="24"/>
+          <w:szCs w:val="24"/>
+        </w:rPr>
+        <w:t xml:space="preserve"> </w:t>
+      </w:r>
+      <w:r>
+        <w:rPr>
+          <w:rFonts w:ascii="Times New Roman" w:hAnsi="Times New Roman" w:cs="Times New Roman"/>
+          <w:sz w:val="24"/>
+          <w:szCs w:val="24"/>
+        </w:rPr>
+        <w:t xml:space="preserve">odpowiadające za różne aspekty aplikacji: </w:t>
+      </w:r>
+      <w:r>
+        <w:rPr>
+          <w:rFonts w:ascii="Times New Roman" w:hAnsi="Times New Roman" w:cs="Times New Roman"/>
+          <w:sz w:val="24"/>
+          <w:szCs w:val="24"/>
+        </w:rPr>
+        <w:t>B</w:t>
+      </w:r>
+      <w:r>
+        <w:rPr>
+          <w:rFonts w:ascii="Times New Roman" w:hAnsi="Times New Roman" w:cs="Times New Roman"/>
+          <w:sz w:val="24"/>
+          <w:szCs w:val="24"/>
+        </w:rPr>
+        <w:t xml:space="preserve">ackend i </w:t>
+      </w:r>
+      <w:r>
+        <w:rPr>
+          <w:rFonts w:ascii="Times New Roman" w:hAnsi="Times New Roman" w:cs="Times New Roman"/>
+          <w:sz w:val="24"/>
+          <w:szCs w:val="24"/>
+        </w:rPr>
+        <w:t>F</w:t>
+      </w:r>
+      <w:r>
+        <w:rPr>
+          <w:rFonts w:ascii="Times New Roman" w:hAnsi="Times New Roman" w:cs="Times New Roman"/>
+          <w:sz w:val="24"/>
+          <w:szCs w:val="24"/>
+        </w:rPr>
+        <w:t xml:space="preserve">rontend. Każda z kategorii odgrywa </w:t>
+      </w:r>
+      <w:r>
+        <w:rPr>
+          <w:rFonts w:ascii="Times New Roman" w:hAnsi="Times New Roman" w:cs="Times New Roman"/>
+          <w:sz w:val="24"/>
+          <w:szCs w:val="24"/>
+        </w:rPr>
+        <w:t>inną</w:t>
+      </w:r>
+      <w:r>
+        <w:rPr>
+          <w:rFonts w:ascii="Times New Roman" w:hAnsi="Times New Roman" w:cs="Times New Roman"/>
+          <w:sz w:val="24"/>
+          <w:szCs w:val="24"/>
+        </w:rPr>
+        <w:t xml:space="preserve"> rolę w budowie i funkcjonowaniu aplikacji</w:t>
+      </w:r>
+      <w:r>
+        <w:rPr>
+          <w:rFonts w:ascii="Times New Roman" w:hAnsi="Times New Roman" w:cs="Times New Roman"/>
+          <w:sz w:val="24"/>
+          <w:szCs w:val="24"/>
+        </w:rPr>
+        <w:t>.</w:t>
+      </w:r>
+    </w:p>
+    <w:p>
+      <w:pPr>
+        <w:ind w:firstLine="708"/>
+        <w:rPr>
+          <w:rFonts w:ascii="Times New Roman" w:hAnsi="Times New Roman" w:cs="Times New Roman"/>
+          <w:sz w:val="24"/>
+          <w:szCs w:val="24"/>
+        </w:rPr>
+      </w:pPr>
+    </w:p>
+    <w:p>
+      <w:pPr>
+        <w:pStyle w:val="Nagwek3"/>
+      </w:pPr>
+      <w:bookmarkStart w:id="9" w:name="_Toc155719018"/>
+      <w:r>
+        <w:t>1.3.1 Technologie backendowe</w:t>
+      </w:r>
+      <w:bookmarkEnd w:id="9"/>
     </w:p>
     <w:p/>
+    <w:p>
+      <w:pPr>
+        <w:pStyle w:val="Akapitzlist"/>
+        <w:numPr>
+          <w:ilvl w:val="0"/>
+          <w:numId w:val="1"/>
+        </w:numPr>
+      </w:pPr>
+      <w:r>
+        <w:rPr>
+          <w:rFonts w:ascii="Times New Roman" w:hAnsi="Times New Roman" w:cs="Times New Roman"/>
+          <w:b/>
+          <w:bCs/>
+          <w:sz w:val="24"/>
+          <w:szCs w:val="24"/>
+        </w:rPr>
+        <w:t>Java 20</w:t>
+      </w:r>
+      <w:r>
+        <w:rPr>
+          <w:rFonts w:ascii="Times New Roman" w:hAnsi="Times New Roman" w:cs="Times New Roman"/>
+          <w:sz w:val="24"/>
+          <w:szCs w:val="24"/>
+        </w:rPr>
+        <w:t>:</w:t>
+      </w:r>
+      <w:r>
+        <w:rPr>
+          <w:rFonts w:ascii="Times New Roman" w:hAnsi="Times New Roman" w:cs="Times New Roman"/>
+          <w:sz w:val="24"/>
+          <w:szCs w:val="24"/>
+        </w:rPr>
+        <w:t xml:space="preserve"> obiektowy, oparty na klasach, język programowania ogólnego zastosowania</w:t>
+      </w:r>
+      <w:r>
+        <w:rPr>
+          <w:rFonts w:ascii="Times New Roman" w:hAnsi="Times New Roman" w:cs="Times New Roman"/>
+          <w:sz w:val="24"/>
+          <w:szCs w:val="24"/>
+        </w:rPr>
+        <w:t xml:space="preserve">, który w tej aplikacji wykorzystywany </w:t>
+      </w:r>
+      <w:r>
+        <w:rPr>
+          <w:rFonts w:ascii="Times New Roman" w:hAnsi="Times New Roman" w:cs="Times New Roman"/>
+          <w:sz w:val="24"/>
+          <w:szCs w:val="24"/>
+        </w:rPr>
+        <w:t>został</w:t>
+      </w:r>
+      <w:r>
+        <w:rPr>
+          <w:rFonts w:ascii="Times New Roman" w:hAnsi="Times New Roman" w:cs="Times New Roman"/>
+          <w:sz w:val="24"/>
+          <w:szCs w:val="24"/>
+        </w:rPr>
+        <w:t xml:space="preserve"> do budowy backendu.</w:t>
+      </w:r>
+      <w:r>
+        <w:rPr>
+          <w:rFonts w:ascii="Times New Roman" w:hAnsi="Times New Roman" w:cs="Times New Roman"/>
+          <w:sz w:val="24"/>
+          <w:szCs w:val="24"/>
+        </w:rPr>
+        <w:br/>
+      </w:r>
+    </w:p>
+    <w:p>
+      <w:pPr>
+        <w:pStyle w:val="Akapitzlist"/>
+        <w:numPr>
+          <w:ilvl w:val="0"/>
+          <w:numId w:val="1"/>
+        </w:numPr>
+      </w:pPr>
+      <w:r>
+        <w:rPr>
+          <w:rFonts w:ascii="Times New Roman" w:hAnsi="Times New Roman" w:cs="Times New Roman"/>
+          <w:b/>
+          <w:bCs/>
+          <w:sz w:val="24"/>
+          <w:szCs w:val="24"/>
+        </w:rPr>
+        <w:t xml:space="preserve">Gradle </w:t>
+      </w:r>
+      <w:r>
+        <w:rPr>
+          <w:rFonts w:ascii="Times New Roman" w:hAnsi="Times New Roman" w:cs="Times New Roman"/>
+          <w:b/>
+          <w:bCs/>
+          <w:sz w:val="24"/>
+          <w:szCs w:val="24"/>
+        </w:rPr>
+        <w:t>8.2.1</w:t>
+      </w:r>
+      <w:r>
+        <w:rPr>
+          <w:rFonts w:ascii="Times New Roman" w:hAnsi="Times New Roman" w:cs="Times New Roman"/>
+          <w:sz w:val="24"/>
+          <w:szCs w:val="24"/>
+        </w:rPr>
+        <w:t xml:space="preserve">: </w:t>
+      </w:r>
+      <w:r>
+        <w:rPr>
+          <w:rFonts w:ascii="Times New Roman" w:hAnsi="Times New Roman" w:cs="Times New Roman"/>
+          <w:sz w:val="24"/>
+          <w:szCs w:val="24"/>
+        </w:rPr>
+        <w:t>n</w:t>
+      </w:r>
+      <w:r>
+        <w:rPr>
+          <w:rFonts w:ascii="Times New Roman" w:hAnsi="Times New Roman" w:cs="Times New Roman"/>
+          <w:sz w:val="24"/>
+          <w:szCs w:val="24"/>
+        </w:rPr>
+        <w:t>arzędzie do automatyzacji budowy oprogramowania, które pomaga w zarządzaniu zależnościami i procesami budowania aplikacji.</w:t>
+      </w:r>
+      <w:r>
+        <w:rPr>
+          <w:rFonts w:ascii="Times New Roman" w:hAnsi="Times New Roman" w:cs="Times New Roman"/>
+          <w:sz w:val="24"/>
+          <w:szCs w:val="24"/>
+        </w:rPr>
+        <w:br/>
+      </w:r>
+    </w:p>
+    <w:p>
+      <w:pPr>
+        <w:pStyle w:val="Akapitzlist"/>
+        <w:numPr>
+          <w:ilvl w:val="0"/>
+          <w:numId w:val="1"/>
+        </w:numPr>
+      </w:pPr>
+      <w:r>
+        <w:rPr>
+          <w:rFonts w:ascii="Times New Roman" w:hAnsi="Times New Roman" w:cs="Times New Roman"/>
+          <w:b/>
+          <w:bCs/>
+          <w:sz w:val="24"/>
+          <w:szCs w:val="24"/>
+        </w:rPr>
+        <w:t>Spring</w:t>
+      </w:r>
+      <w:r>
+        <w:rPr>
+          <w:rFonts w:ascii="Times New Roman" w:hAnsi="Times New Roman" w:cs="Times New Roman"/>
+          <w:b/>
+          <w:bCs/>
+          <w:sz w:val="24"/>
+          <w:szCs w:val="24"/>
+        </w:rPr>
+        <w:t>Boot</w:t>
+      </w:r>
+      <w:r>
+        <w:rPr>
+          <w:rFonts w:ascii="Times New Roman" w:hAnsi="Times New Roman" w:cs="Times New Roman"/>
+          <w:b/>
+          <w:bCs/>
+          <w:sz w:val="24"/>
+          <w:szCs w:val="24"/>
+        </w:rPr>
+        <w:t xml:space="preserve"> 3.1.2</w:t>
+      </w:r>
+      <w:r>
+        <w:rPr>
+          <w:rFonts w:ascii="Times New Roman" w:hAnsi="Times New Roman" w:cs="Times New Roman"/>
+          <w:sz w:val="24"/>
+          <w:szCs w:val="24"/>
+        </w:rPr>
+        <w:t xml:space="preserve">: </w:t>
+      </w:r>
+      <w:r>
+        <w:rPr>
+          <w:rFonts w:ascii="Times New Roman" w:hAnsi="Times New Roman" w:cs="Times New Roman"/>
+          <w:sz w:val="24"/>
+          <w:szCs w:val="24"/>
+        </w:rPr>
+        <w:t>f</w:t>
+      </w:r>
+      <w:r>
+        <w:rPr>
+          <w:rFonts w:ascii="Times New Roman" w:hAnsi="Times New Roman" w:cs="Times New Roman"/>
+          <w:sz w:val="24"/>
+          <w:szCs w:val="24"/>
+        </w:rPr>
+        <w:t>ramework zapewnia</w:t>
+      </w:r>
+      <w:r>
+        <w:rPr>
+          <w:rFonts w:ascii="Times New Roman" w:hAnsi="Times New Roman" w:cs="Times New Roman"/>
+          <w:sz w:val="24"/>
+          <w:szCs w:val="24"/>
+        </w:rPr>
+        <w:t>jący</w:t>
+      </w:r>
+      <w:r>
+        <w:rPr>
+          <w:rFonts w:ascii="Times New Roman" w:hAnsi="Times New Roman" w:cs="Times New Roman"/>
+          <w:sz w:val="24"/>
+          <w:szCs w:val="24"/>
+        </w:rPr>
+        <w:t xml:space="preserve"> wszechstronne wsparcie dla tworzenia aplikacji, w tym bezpieczeństwo</w:t>
+      </w:r>
+      <w:r>
+        <w:rPr>
+          <w:rFonts w:ascii="Times New Roman" w:hAnsi="Times New Roman" w:cs="Times New Roman"/>
+          <w:sz w:val="24"/>
+          <w:szCs w:val="24"/>
+        </w:rPr>
+        <w:t xml:space="preserve"> (</w:t>
+      </w:r>
+      <w:r>
+        <w:rPr>
+          <w:rFonts w:ascii="Times New Roman" w:hAnsi="Times New Roman" w:cs="Times New Roman"/>
+          <w:b/>
+          <w:bCs/>
+          <w:sz w:val="24"/>
+          <w:szCs w:val="24"/>
+        </w:rPr>
+        <w:t>SpringSecurity</w:t>
+      </w:r>
+      <w:r>
+        <w:rPr>
+          <w:rFonts w:ascii="Times New Roman" w:hAnsi="Times New Roman" w:cs="Times New Roman"/>
+          <w:sz w:val="24"/>
+          <w:szCs w:val="24"/>
+        </w:rPr>
+        <w:t xml:space="preserve"> </w:t>
+      </w:r>
+      <w:r>
+        <w:rPr>
+          <w:rFonts w:ascii="Times New Roman" w:hAnsi="Times New Roman" w:cs="Times New Roman"/>
+          <w:b/>
+          <w:bCs/>
+          <w:sz w:val="24"/>
+          <w:szCs w:val="24"/>
+        </w:rPr>
+        <w:t>6.2</w:t>
+      </w:r>
+      <w:r>
+        <w:rPr>
+          <w:rFonts w:ascii="Times New Roman" w:hAnsi="Times New Roman" w:cs="Times New Roman"/>
+          <w:sz w:val="24"/>
+          <w:szCs w:val="24"/>
+        </w:rPr>
+        <w:t>)</w:t>
+      </w:r>
+      <w:r>
+        <w:rPr>
+          <w:rFonts w:ascii="Times New Roman" w:hAnsi="Times New Roman" w:cs="Times New Roman"/>
+          <w:sz w:val="24"/>
+          <w:szCs w:val="24"/>
+        </w:rPr>
+        <w:t>,</w:t>
+      </w:r>
+      <w:r>
+        <w:rPr>
+          <w:rFonts w:ascii="Times New Roman" w:hAnsi="Times New Roman" w:cs="Times New Roman"/>
+          <w:sz w:val="24"/>
+          <w:szCs w:val="24"/>
+        </w:rPr>
+        <w:t xml:space="preserve"> dostęp do bazy danych (</w:t>
+      </w:r>
+      <w:r>
+        <w:rPr>
+          <w:rFonts w:ascii="Times New Roman" w:hAnsi="Times New Roman" w:cs="Times New Roman"/>
+          <w:b/>
+          <w:bCs/>
+          <w:sz w:val="24"/>
+          <w:szCs w:val="24"/>
+        </w:rPr>
+        <w:t>SpringData Jpa</w:t>
+      </w:r>
+      <w:r>
+        <w:rPr>
+          <w:rFonts w:ascii="Times New Roman" w:hAnsi="Times New Roman" w:cs="Times New Roman"/>
+          <w:sz w:val="24"/>
+          <w:szCs w:val="24"/>
+        </w:rPr>
+        <w:t>),</w:t>
+      </w:r>
+      <w:r>
+        <w:rPr>
+          <w:rFonts w:ascii="Times New Roman" w:hAnsi="Times New Roman" w:cs="Times New Roman"/>
+          <w:sz w:val="24"/>
+          <w:szCs w:val="24"/>
+        </w:rPr>
+        <w:t xml:space="preserve"> zarządzanie transakcjami, oraz REST API dla komunikacji z frontendem.</w:t>
+      </w:r>
+      <w:r>
+        <w:rPr>
+          <w:rFonts w:ascii="Times New Roman" w:hAnsi="Times New Roman" w:cs="Times New Roman"/>
+          <w:sz w:val="24"/>
+          <w:szCs w:val="24"/>
+        </w:rPr>
+        <w:t xml:space="preserve"> </w:t>
+      </w:r>
+      <w:r>
+        <w:rPr>
+          <w:rFonts w:ascii="Times New Roman" w:hAnsi="Times New Roman" w:cs="Times New Roman"/>
+          <w:sz w:val="24"/>
+          <w:szCs w:val="24"/>
+        </w:rPr>
+        <w:br/>
+      </w:r>
+    </w:p>
+    <w:p>
+      <w:pPr>
+        <w:pStyle w:val="Akapitzlist"/>
+        <w:numPr>
+          <w:ilvl w:val="0"/>
+          <w:numId w:val="1"/>
+        </w:numPr>
+      </w:pPr>
+      <w:r>
+        <w:rPr>
+          <w:rFonts w:ascii="Times New Roman" w:hAnsi="Times New Roman" w:cs="Times New Roman"/>
+          <w:b/>
+          <w:bCs/>
+          <w:sz w:val="24"/>
+          <w:szCs w:val="24"/>
+        </w:rPr>
+        <w:t xml:space="preserve">Baza danych </w:t>
+      </w:r>
+      <w:r>
+        <w:rPr>
+          <w:rFonts w:ascii="Times New Roman" w:hAnsi="Times New Roman" w:cs="Times New Roman"/>
+          <w:b/>
+          <w:bCs/>
+          <w:sz w:val="24"/>
+          <w:szCs w:val="24"/>
+        </w:rPr>
+        <w:t>PostgreSQL</w:t>
+      </w:r>
+      <w:r>
+        <w:rPr>
+          <w:rFonts w:ascii="Times New Roman" w:hAnsi="Times New Roman" w:cs="Times New Roman"/>
+          <w:b/>
+          <w:bCs/>
+          <w:sz w:val="24"/>
+          <w:szCs w:val="24"/>
+        </w:rPr>
+        <w:t xml:space="preserve"> 15</w:t>
+      </w:r>
+      <w:r>
+        <w:rPr>
+          <w:rFonts w:ascii="Times New Roman" w:hAnsi="Times New Roman" w:cs="Times New Roman"/>
+          <w:sz w:val="24"/>
+          <w:szCs w:val="24"/>
+        </w:rPr>
+        <w:t>: ceniona za swoją niezawodność i wydajność, stanowi podstawę do przechowywania danych aplikacji.</w:t>
+      </w:r>
+      <w:r>
+        <w:rPr>
+          <w:rFonts w:ascii="Times New Roman" w:hAnsi="Times New Roman" w:cs="Times New Roman"/>
+          <w:sz w:val="24"/>
+          <w:szCs w:val="24"/>
+        </w:rPr>
+        <w:br/>
+      </w:r>
+    </w:p>
+    <w:p>
+      <w:pPr>
+        <w:pStyle w:val="Akapitzlist"/>
+        <w:numPr>
+          <w:ilvl w:val="0"/>
+          <w:numId w:val="1"/>
+        </w:numPr>
+      </w:pPr>
+      <w:r>
+        <w:rPr>
+          <w:rFonts w:ascii="Times New Roman" w:hAnsi="Times New Roman" w:cs="Times New Roman"/>
+          <w:b/>
+          <w:bCs/>
+          <w:sz w:val="24"/>
+          <w:szCs w:val="24"/>
+        </w:rPr>
+        <w:t>Fly</w:t>
+      </w:r>
+      <w:r>
+        <w:rPr>
+          <w:rFonts w:ascii="Times New Roman" w:hAnsi="Times New Roman" w:cs="Times New Roman"/>
+          <w:b/>
+          <w:bCs/>
+          <w:sz w:val="24"/>
+          <w:szCs w:val="24"/>
+        </w:rPr>
+        <w:t>w</w:t>
+      </w:r>
+      <w:r>
+        <w:rPr>
+          <w:rFonts w:ascii="Times New Roman" w:hAnsi="Times New Roman" w:cs="Times New Roman"/>
+          <w:b/>
+          <w:bCs/>
+          <w:sz w:val="24"/>
+          <w:szCs w:val="24"/>
+        </w:rPr>
+        <w:t>ay</w:t>
+      </w:r>
+      <w:r>
+        <w:rPr>
+          <w:rFonts w:ascii="Times New Roman" w:hAnsi="Times New Roman" w:cs="Times New Roman"/>
+          <w:b/>
+          <w:bCs/>
+          <w:sz w:val="24"/>
+          <w:szCs w:val="24"/>
+        </w:rPr>
+        <w:t xml:space="preserve"> </w:t>
+      </w:r>
+      <w:r>
+        <w:rPr>
+          <w:rFonts w:ascii="Times New Roman" w:hAnsi="Times New Roman" w:cs="Times New Roman"/>
+          <w:b/>
+          <w:bCs/>
+          <w:sz w:val="24"/>
+          <w:szCs w:val="24"/>
+        </w:rPr>
+        <w:t>9.2</w:t>
+      </w:r>
+      <w:r>
+        <w:rPr>
+          <w:rFonts w:ascii="Times New Roman" w:hAnsi="Times New Roman" w:cs="Times New Roman"/>
+          <w:b/>
+          <w:bCs/>
+          <w:sz w:val="24"/>
+          <w:szCs w:val="24"/>
+        </w:rPr>
+        <w:t>0</w:t>
+      </w:r>
+      <w:r>
+        <w:rPr>
+          <w:rFonts w:ascii="Times New Roman" w:hAnsi="Times New Roman" w:cs="Times New Roman"/>
+          <w:b/>
+          <w:bCs/>
+          <w:sz w:val="24"/>
+          <w:szCs w:val="24"/>
+        </w:rPr>
+        <w:t>.1</w:t>
+      </w:r>
+      <w:r>
+        <w:rPr>
+          <w:rFonts w:ascii="Times New Roman" w:hAnsi="Times New Roman" w:cs="Times New Roman"/>
+          <w:sz w:val="24"/>
+          <w:szCs w:val="24"/>
+        </w:rPr>
+        <w:t xml:space="preserve">: </w:t>
+      </w:r>
+      <w:r>
+        <w:rPr>
+          <w:rFonts w:ascii="Times New Roman" w:hAnsi="Times New Roman" w:cs="Times New Roman"/>
+          <w:sz w:val="24"/>
+          <w:szCs w:val="24"/>
+        </w:rPr>
+        <w:t>n</w:t>
+      </w:r>
+      <w:r>
+        <w:rPr>
+          <w:rFonts w:ascii="Times New Roman" w:hAnsi="Times New Roman" w:cs="Times New Roman"/>
+          <w:sz w:val="24"/>
+          <w:szCs w:val="24"/>
+        </w:rPr>
+        <w:t>arzędzie do zarządzania migracjami bazy danych, umożliwiające bezpieczne i kontrolowane wprowadzanie zmian w strukturze danych</w:t>
+      </w:r>
+      <w:r>
+        <w:rPr>
+          <w:rFonts w:ascii="Times New Roman" w:hAnsi="Times New Roman" w:cs="Times New Roman"/>
+          <w:sz w:val="24"/>
+          <w:szCs w:val="24"/>
+        </w:rPr>
+        <w:t>, za pomocą skryptów.</w:t>
+      </w:r>
+      <w:r>
+        <w:rPr>
+          <w:rFonts w:ascii="Times New Roman" w:hAnsi="Times New Roman" w:cs="Times New Roman"/>
+          <w:sz w:val="24"/>
+          <w:szCs w:val="24"/>
+        </w:rPr>
+        <w:br/>
+      </w:r>
+    </w:p>
+    <w:p>
+      <w:pPr>
+        <w:pStyle w:val="Akapitzlist"/>
+        <w:numPr>
+          <w:ilvl w:val="0"/>
+          <w:numId w:val="1"/>
+        </w:numPr>
+      </w:pPr>
+      <w:r>
+        <w:rPr>
+          <w:rFonts w:ascii="Times New Roman" w:hAnsi="Times New Roman" w:cs="Times New Roman"/>
+          <w:b/>
+          <w:bCs/>
+          <w:sz w:val="24"/>
+          <w:szCs w:val="24"/>
+        </w:rPr>
+        <w:t>Open API/Swagger</w:t>
+      </w:r>
+      <w:r>
+        <w:rPr>
+          <w:rFonts w:ascii="Times New Roman" w:hAnsi="Times New Roman" w:cs="Times New Roman"/>
+          <w:sz w:val="24"/>
+          <w:szCs w:val="24"/>
+        </w:rPr>
+        <w:t xml:space="preserve">: </w:t>
+      </w:r>
+      <w:r>
+        <w:rPr>
+          <w:rFonts w:ascii="Times New Roman" w:hAnsi="Times New Roman" w:cs="Times New Roman"/>
+          <w:sz w:val="24"/>
+          <w:szCs w:val="24"/>
+        </w:rPr>
+        <w:t>u</w:t>
+      </w:r>
+      <w:r>
+        <w:rPr>
+          <w:rFonts w:ascii="Times New Roman" w:hAnsi="Times New Roman" w:cs="Times New Roman"/>
+          <w:sz w:val="24"/>
+          <w:szCs w:val="24"/>
+        </w:rPr>
+        <w:t>żyte do stworzenia jasnej i zrozumiałej dokumentacji API, co ułatwia integrację i rozwój aplikacji.</w:t>
+      </w:r>
+      <w:r>
+        <w:rPr>
+          <w:rFonts w:ascii="Times New Roman" w:hAnsi="Times New Roman" w:cs="Times New Roman"/>
+          <w:sz w:val="24"/>
+          <w:szCs w:val="24"/>
+        </w:rPr>
+        <w:br/>
+      </w:r>
+    </w:p>
+    <w:p>
+      <w:pPr>
+        <w:pStyle w:val="Akapitzlist"/>
+        <w:numPr>
+          <w:ilvl w:val="0"/>
+          <w:numId w:val="1"/>
+        </w:numPr>
+      </w:pPr>
+      <w:r>
+        <w:rPr>
+          <w:rFonts w:ascii="Times New Roman" w:hAnsi="Times New Roman" w:cs="Times New Roman"/>
+          <w:b/>
+          <w:bCs/>
+          <w:sz w:val="24"/>
+          <w:szCs w:val="24"/>
+        </w:rPr>
+        <w:t>JWT (JSON Web Token)</w:t>
+      </w:r>
+      <w:r>
+        <w:rPr>
+          <w:rFonts w:ascii="Times New Roman" w:hAnsi="Times New Roman" w:cs="Times New Roman"/>
+          <w:sz w:val="24"/>
+          <w:szCs w:val="24"/>
+        </w:rPr>
+        <w:t>:</w:t>
+      </w:r>
+      <w:r>
+        <w:rPr>
+          <w:rFonts w:ascii="Times New Roman" w:hAnsi="Times New Roman" w:cs="Times New Roman"/>
+          <w:sz w:val="24"/>
+          <w:szCs w:val="24"/>
+        </w:rPr>
+        <w:t xml:space="preserve"> JWT przekazywany za pośrednictwem ciasteczek utworzył m</w:t>
+      </w:r>
+      <w:r>
+        <w:rPr>
+          <w:rFonts w:ascii="Times New Roman" w:hAnsi="Times New Roman" w:cs="Times New Roman"/>
+          <w:sz w:val="24"/>
+          <w:szCs w:val="24"/>
+        </w:rPr>
+        <w:t xml:space="preserve">echanizm </w:t>
+      </w:r>
+      <w:r>
+        <w:rPr>
+          <w:rFonts w:ascii="Times New Roman" w:hAnsi="Times New Roman" w:cs="Times New Roman"/>
+          <w:sz w:val="24"/>
+          <w:szCs w:val="24"/>
+        </w:rPr>
+        <w:t>autoryzacji i uwierzytelniania</w:t>
+      </w:r>
+      <w:r>
+        <w:rPr>
+          <w:rFonts w:ascii="Times New Roman" w:hAnsi="Times New Roman" w:cs="Times New Roman"/>
+          <w:sz w:val="24"/>
+          <w:szCs w:val="24"/>
+        </w:rPr>
+        <w:t xml:space="preserve">, </w:t>
+      </w:r>
+      <w:r>
+        <w:rPr>
+          <w:rFonts w:ascii="Times New Roman" w:hAnsi="Times New Roman" w:cs="Times New Roman"/>
+          <w:sz w:val="24"/>
+          <w:szCs w:val="24"/>
+        </w:rPr>
+        <w:t>zapewniający bezpieczną transmisję danych między klientem a serwerem</w:t>
+      </w:r>
+      <w:r>
+        <w:rPr>
+          <w:rFonts w:ascii="Times New Roman" w:hAnsi="Times New Roman" w:cs="Times New Roman"/>
+          <w:sz w:val="24"/>
+          <w:szCs w:val="24"/>
+        </w:rPr>
+        <w:t>.</w:t>
+      </w:r>
+    </w:p>
     <w:p/>
+    <w:p>
+      <w:pPr>
+        <w:pStyle w:val="Nagwek3"/>
+      </w:pPr>
+      <w:bookmarkStart w:id="10" w:name="_Toc155719019"/>
+      <w:r>
+        <w:t>1.3.2 Technologie frontendowe</w:t>
+      </w:r>
+      <w:bookmarkEnd w:id="10"/>
+    </w:p>
+    <w:p/>
+    <w:p>
+      <w:pPr>
+        <w:pStyle w:val="Akapitzlist"/>
+        <w:numPr>
+          <w:ilvl w:val="0"/>
+          <w:numId w:val="1"/>
+        </w:numPr>
+        <w:rPr>
+          <w:rFonts w:ascii="Times New Roman" w:hAnsi="Times New Roman" w:cs="Times New Roman"/>
+          <w:sz w:val="24"/>
+          <w:szCs w:val="24"/>
+        </w:rPr>
+      </w:pPr>
+      <w:r>
+        <w:rPr>
+          <w:rFonts w:ascii="Times New Roman" w:hAnsi="Times New Roman" w:cs="Times New Roman"/>
+          <w:b/>
+          <w:bCs/>
+          <w:sz w:val="24"/>
+          <w:szCs w:val="24"/>
+        </w:rPr>
+        <w:t>NPM 9.6.7</w:t>
+      </w:r>
+      <w:r>
+        <w:rPr>
+          <w:rFonts w:ascii="Times New Roman" w:hAnsi="Times New Roman" w:cs="Times New Roman"/>
+          <w:sz w:val="24"/>
+          <w:szCs w:val="24"/>
+        </w:rPr>
+        <w:t xml:space="preserve">: </w:t>
+      </w:r>
+      <w:r>
+        <w:rPr>
+          <w:rFonts w:ascii="Times New Roman" w:hAnsi="Times New Roman" w:cs="Times New Roman"/>
+          <w:sz w:val="24"/>
+          <w:szCs w:val="24"/>
+        </w:rPr>
+        <w:t xml:space="preserve">Node Package Manager </w:t>
+      </w:r>
+      <w:r>
+        <w:rPr>
+          <w:rFonts w:ascii="Times New Roman" w:hAnsi="Times New Roman" w:cs="Times New Roman"/>
+          <w:sz w:val="24"/>
+          <w:szCs w:val="24"/>
+        </w:rPr>
+        <w:t>to system zarządzania pakietami dla języka JavaScript, który umożliwia łatwą instalację i zarządzanie zależnościami wykorzystywanymi w projekcie frontendowym.</w:t>
+      </w:r>
+    </w:p>
+    <w:p>
+      <w:pPr>
+        <w:rPr>
+          <w:rFonts w:ascii="Times New Roman" w:hAnsi="Times New Roman" w:cs="Times New Roman"/>
+          <w:sz w:val="24"/>
+          <w:szCs w:val="24"/>
+        </w:rPr>
+      </w:pPr>
+      <w:r>
+        <w:rPr>
+          <w:rFonts w:ascii="Times New Roman" w:hAnsi="Times New Roman" w:cs="Times New Roman"/>
+          <w:sz w:val="24"/>
+          <w:szCs w:val="24"/>
+        </w:rPr>
+        <w:br w:type="page"/>
+      </w:r>
+    </w:p>
+    <w:p>
+      <w:pPr>
+        <w:pStyle w:val="Akapitzlist"/>
+        <w:numPr>
+          <w:ilvl w:val="0"/>
+          <w:numId w:val="1"/>
+        </w:numPr>
+      </w:pPr>
+      <w:r>
+        <w:rPr>
+          <w:rFonts w:ascii="Times New Roman" w:hAnsi="Times New Roman" w:cs="Times New Roman"/>
+          <w:b/>
+          <w:bCs/>
+          <w:sz w:val="24"/>
+          <w:szCs w:val="24"/>
+        </w:rPr>
+        <w:lastRenderedPageBreak/>
+        <w:t>React</w:t>
+      </w:r>
+      <w:r>
+        <w:rPr>
+          <w:rFonts w:ascii="Times New Roman" w:hAnsi="Times New Roman" w:cs="Times New Roman"/>
+          <w:b/>
+          <w:bCs/>
+          <w:sz w:val="24"/>
+          <w:szCs w:val="24"/>
+        </w:rPr>
+        <w:t xml:space="preserve"> 18.2.0</w:t>
+      </w:r>
+      <w:r>
+        <w:rPr>
+          <w:rFonts w:ascii="Times New Roman" w:hAnsi="Times New Roman" w:cs="Times New Roman"/>
+          <w:sz w:val="24"/>
+          <w:szCs w:val="24"/>
+        </w:rPr>
+        <w:t xml:space="preserve">: </w:t>
+      </w:r>
+      <w:r>
+        <w:rPr>
+          <w:rFonts w:ascii="Times New Roman" w:hAnsi="Times New Roman" w:cs="Times New Roman"/>
+          <w:sz w:val="24"/>
+          <w:szCs w:val="24"/>
+        </w:rPr>
+        <w:t>k</w:t>
+      </w:r>
+      <w:r>
+        <w:rPr>
+          <w:rFonts w:ascii="Times New Roman" w:hAnsi="Times New Roman" w:cs="Times New Roman"/>
+          <w:sz w:val="24"/>
+          <w:szCs w:val="24"/>
+        </w:rPr>
+        <w:t xml:space="preserve">ombinacja biblioteki React i narzędzia </w:t>
+      </w:r>
+      <w:r>
+        <w:rPr>
+          <w:rFonts w:ascii="Times New Roman" w:hAnsi="Times New Roman" w:cs="Times New Roman"/>
+          <w:b/>
+          <w:bCs/>
+          <w:sz w:val="24"/>
+          <w:szCs w:val="24"/>
+        </w:rPr>
+        <w:t>Vite</w:t>
+      </w:r>
+      <w:r>
+        <w:rPr>
+          <w:rFonts w:ascii="Times New Roman" w:hAnsi="Times New Roman" w:cs="Times New Roman"/>
+          <w:b/>
+          <w:bCs/>
+          <w:sz w:val="24"/>
+          <w:szCs w:val="24"/>
+        </w:rPr>
+        <w:t xml:space="preserve"> 4.4.5</w:t>
+      </w:r>
+      <w:r>
+        <w:rPr>
+          <w:rFonts w:ascii="Times New Roman" w:hAnsi="Times New Roman" w:cs="Times New Roman"/>
+          <w:sz w:val="24"/>
+          <w:szCs w:val="24"/>
+        </w:rPr>
+        <w:t xml:space="preserve"> </w:t>
+      </w:r>
+      <w:r>
+        <w:rPr>
+          <w:rFonts w:ascii="Times New Roman" w:hAnsi="Times New Roman" w:cs="Times New Roman"/>
+          <w:sz w:val="24"/>
+          <w:szCs w:val="24"/>
+        </w:rPr>
+        <w:t>stworzyła</w:t>
+      </w:r>
+      <w:r>
+        <w:rPr>
+          <w:rFonts w:ascii="Times New Roman" w:hAnsi="Times New Roman" w:cs="Times New Roman"/>
+          <w:sz w:val="24"/>
+          <w:szCs w:val="24"/>
+        </w:rPr>
+        <w:t xml:space="preserve"> wydajne i nowoczesne środowisko do tworzenia interaktywnych interfejsów użytkownika. React umożliwia budowanie komponentowych UI, podczas gdy Vite zapewnia szybkie odświeżanie i efektywną kompilację kodu.</w:t>
+      </w:r>
+      <w:r>
+        <w:rPr>
+          <w:rFonts w:ascii="Times New Roman" w:hAnsi="Times New Roman" w:cs="Times New Roman"/>
+          <w:sz w:val="24"/>
+          <w:szCs w:val="24"/>
+        </w:rPr>
+        <w:br/>
+      </w:r>
+    </w:p>
+    <w:p>
+      <w:pPr>
+        <w:pStyle w:val="Akapitzlist"/>
+        <w:numPr>
+          <w:ilvl w:val="0"/>
+          <w:numId w:val="1"/>
+        </w:numPr>
+      </w:pPr>
+      <w:r>
+        <w:rPr>
+          <w:rFonts w:ascii="Times New Roman" w:hAnsi="Times New Roman" w:cs="Times New Roman"/>
+          <w:b/>
+          <w:bCs/>
+          <w:sz w:val="24"/>
+          <w:szCs w:val="24"/>
+        </w:rPr>
+        <w:t>Typescript</w:t>
+      </w:r>
+      <w:r>
+        <w:rPr>
+          <w:rFonts w:ascii="Times New Roman" w:hAnsi="Times New Roman" w:cs="Times New Roman"/>
+          <w:b/>
+          <w:bCs/>
+          <w:sz w:val="24"/>
+          <w:szCs w:val="24"/>
+        </w:rPr>
+        <w:t xml:space="preserve"> 5.0.2</w:t>
+      </w:r>
+      <w:r>
+        <w:rPr>
+          <w:rFonts w:ascii="Times New Roman" w:hAnsi="Times New Roman" w:cs="Times New Roman"/>
+          <w:sz w:val="24"/>
+          <w:szCs w:val="24"/>
+        </w:rPr>
+        <w:t>: będący nadzbiorem JavaScript</w:t>
+      </w:r>
+      <w:r>
+        <w:rPr>
+          <w:rFonts w:ascii="Times New Roman" w:hAnsi="Times New Roman" w:cs="Times New Roman"/>
+          <w:sz w:val="24"/>
+          <w:szCs w:val="24"/>
+        </w:rPr>
+        <w:t xml:space="preserve"> – skryptowego języka programowania, używanego w stronach internetowych</w:t>
+      </w:r>
+      <w:r>
+        <w:rPr>
+          <w:rFonts w:ascii="Times New Roman" w:hAnsi="Times New Roman" w:cs="Times New Roman"/>
+          <w:sz w:val="24"/>
+          <w:szCs w:val="24"/>
+        </w:rPr>
+        <w:t>, zapewnia silne typowanie i lepszą organizację kodu.</w:t>
+      </w:r>
+      <w:r>
+        <w:rPr>
+          <w:rFonts w:ascii="Times New Roman" w:hAnsi="Times New Roman" w:cs="Times New Roman"/>
+          <w:sz w:val="24"/>
+          <w:szCs w:val="24"/>
+        </w:rPr>
+        <w:br/>
+      </w:r>
+    </w:p>
+    <w:p>
+      <w:pPr>
+        <w:pStyle w:val="Akapitzlist"/>
+        <w:numPr>
+          <w:ilvl w:val="0"/>
+          <w:numId w:val="1"/>
+        </w:numPr>
+      </w:pPr>
+      <w:r>
+        <w:rPr>
+          <w:rFonts w:ascii="Times New Roman" w:hAnsi="Times New Roman" w:cs="Times New Roman"/>
+          <w:b/>
+          <w:bCs/>
+          <w:sz w:val="24"/>
+          <w:szCs w:val="24"/>
+        </w:rPr>
+        <w:t>HTML</w:t>
+      </w:r>
+      <w:r>
+        <w:rPr>
+          <w:rFonts w:ascii="Times New Roman" w:hAnsi="Times New Roman" w:cs="Times New Roman"/>
+          <w:b/>
+          <w:bCs/>
+          <w:sz w:val="24"/>
+          <w:szCs w:val="24"/>
+        </w:rPr>
+        <w:t xml:space="preserve"> </w:t>
+      </w:r>
+      <w:r>
+        <w:rPr>
+          <w:rFonts w:ascii="Times New Roman" w:hAnsi="Times New Roman" w:cs="Times New Roman"/>
+          <w:sz w:val="24"/>
+          <w:szCs w:val="24"/>
+        </w:rPr>
+        <w:t>i</w:t>
+      </w:r>
+      <w:r>
+        <w:rPr>
+          <w:rFonts w:ascii="Times New Roman" w:hAnsi="Times New Roman" w:cs="Times New Roman"/>
+          <w:b/>
+          <w:bCs/>
+          <w:sz w:val="24"/>
+          <w:szCs w:val="24"/>
+        </w:rPr>
+        <w:t xml:space="preserve"> CSS</w:t>
+      </w:r>
+      <w:r>
+        <w:rPr>
+          <w:rFonts w:ascii="Times New Roman" w:hAnsi="Times New Roman" w:cs="Times New Roman"/>
+          <w:sz w:val="24"/>
+          <w:szCs w:val="24"/>
+        </w:rPr>
+        <w:t xml:space="preserve">: </w:t>
+      </w:r>
+      <w:r>
+        <w:rPr>
+          <w:rFonts w:ascii="Times New Roman" w:hAnsi="Times New Roman" w:cs="Times New Roman"/>
+          <w:sz w:val="24"/>
+          <w:szCs w:val="24"/>
+        </w:rPr>
+        <w:t>standardow</w:t>
+      </w:r>
+      <w:r>
+        <w:rPr>
+          <w:rFonts w:ascii="Times New Roman" w:hAnsi="Times New Roman" w:cs="Times New Roman"/>
+          <w:sz w:val="24"/>
+          <w:szCs w:val="24"/>
+        </w:rPr>
+        <w:t>e</w:t>
+      </w:r>
+      <w:r>
+        <w:rPr>
+          <w:rFonts w:ascii="Times New Roman" w:hAnsi="Times New Roman" w:cs="Times New Roman"/>
+          <w:sz w:val="24"/>
+          <w:szCs w:val="24"/>
+        </w:rPr>
+        <w:t xml:space="preserve"> technologi</w:t>
+      </w:r>
+      <w:r>
+        <w:rPr>
+          <w:rFonts w:ascii="Times New Roman" w:hAnsi="Times New Roman" w:cs="Times New Roman"/>
+          <w:sz w:val="24"/>
+          <w:szCs w:val="24"/>
+        </w:rPr>
+        <w:t>e</w:t>
+      </w:r>
+      <w:r>
+        <w:rPr>
+          <w:rFonts w:ascii="Times New Roman" w:hAnsi="Times New Roman" w:cs="Times New Roman"/>
+          <w:sz w:val="24"/>
+          <w:szCs w:val="24"/>
+        </w:rPr>
+        <w:t xml:space="preserve"> do strukturyzowania i stylizowania treści w aplikacji webowej.</w:t>
+      </w:r>
+      <w:r>
+        <w:rPr>
+          <w:rFonts w:ascii="Times New Roman" w:hAnsi="Times New Roman" w:cs="Times New Roman"/>
+          <w:sz w:val="24"/>
+          <w:szCs w:val="24"/>
+        </w:rPr>
+        <w:br/>
+      </w:r>
+      <w:r>
+        <w:rPr>
+          <w:rFonts w:ascii="Times New Roman" w:hAnsi="Times New Roman" w:cs="Times New Roman"/>
+          <w:sz w:val="24"/>
+          <w:szCs w:val="24"/>
+        </w:rPr>
+        <w:br/>
+        <w:t>Oprócz wyżej wymienionych technologii, do stworzenia responsywnej, pozwalającej na wybór języka aplikacji, posłużyły również biblioteki uzupełniające bibliotekę React:</w:t>
+      </w:r>
+      <w:r>
+        <w:rPr>
+          <w:rFonts w:ascii="Times New Roman" w:hAnsi="Times New Roman" w:cs="Times New Roman"/>
+          <w:sz w:val="24"/>
+          <w:szCs w:val="24"/>
+        </w:rPr>
+        <w:br/>
+      </w:r>
+    </w:p>
+    <w:p>
+      <w:pPr>
+        <w:pStyle w:val="Akapitzlist"/>
+        <w:numPr>
+          <w:ilvl w:val="0"/>
+          <w:numId w:val="1"/>
+        </w:numPr>
+      </w:pPr>
+      <w:r>
+        <w:rPr>
+          <w:rFonts w:ascii="Times New Roman" w:hAnsi="Times New Roman" w:cs="Times New Roman"/>
+          <w:b/>
+          <w:bCs/>
+          <w:sz w:val="24"/>
+          <w:szCs w:val="24"/>
+        </w:rPr>
+        <w:t>i18n</w:t>
+      </w:r>
+      <w:r>
+        <w:rPr>
+          <w:rFonts w:ascii="Times New Roman" w:hAnsi="Times New Roman" w:cs="Times New Roman"/>
+          <w:sz w:val="24"/>
+          <w:szCs w:val="24"/>
+        </w:rPr>
+        <w:t xml:space="preserve">: </w:t>
+      </w:r>
+      <w:r>
+        <w:rPr>
+          <w:rFonts w:ascii="Times New Roman" w:hAnsi="Times New Roman" w:cs="Times New Roman"/>
+          <w:sz w:val="24"/>
+          <w:szCs w:val="24"/>
+        </w:rPr>
+        <w:t>b</w:t>
+      </w:r>
+      <w:r>
+        <w:rPr>
+          <w:rFonts w:ascii="Times New Roman" w:hAnsi="Times New Roman" w:cs="Times New Roman"/>
+          <w:sz w:val="24"/>
+          <w:szCs w:val="24"/>
+        </w:rPr>
+        <w:t>iblioteka służąca do internacjonalizacji aplikacji, umożliwia</w:t>
+      </w:r>
+      <w:r>
+        <w:rPr>
+          <w:rFonts w:ascii="Times New Roman" w:hAnsi="Times New Roman" w:cs="Times New Roman"/>
+          <w:sz w:val="24"/>
+          <w:szCs w:val="24"/>
+        </w:rPr>
+        <w:t>jąca</w:t>
+      </w:r>
+      <w:r>
+        <w:rPr>
+          <w:rFonts w:ascii="Times New Roman" w:hAnsi="Times New Roman" w:cs="Times New Roman"/>
+          <w:sz w:val="24"/>
+          <w:szCs w:val="24"/>
+        </w:rPr>
+        <w:t xml:space="preserve"> łatwe zarządzanie różnymi wersjami językowymi interfejsu użytkownika.</w:t>
+      </w:r>
+      <w:r>
+        <w:rPr>
+          <w:rFonts w:ascii="Times New Roman" w:hAnsi="Times New Roman" w:cs="Times New Roman"/>
+          <w:sz w:val="24"/>
+          <w:szCs w:val="24"/>
+        </w:rPr>
+        <w:br/>
+      </w:r>
+    </w:p>
+    <w:p>
+      <w:pPr>
+        <w:pStyle w:val="Akapitzlist"/>
+        <w:numPr>
+          <w:ilvl w:val="0"/>
+          <w:numId w:val="1"/>
+        </w:numPr>
+      </w:pPr>
+      <w:r>
+        <w:rPr>
+          <w:rFonts w:ascii="Times New Roman" w:hAnsi="Times New Roman" w:cs="Times New Roman"/>
+          <w:b/>
+          <w:bCs/>
+          <w:sz w:val="24"/>
+          <w:szCs w:val="24"/>
+        </w:rPr>
+        <w:t>MUI (Material-UI)</w:t>
+      </w:r>
+      <w:r>
+        <w:rPr>
+          <w:rFonts w:ascii="Times New Roman" w:hAnsi="Times New Roman" w:cs="Times New Roman"/>
+          <w:sz w:val="24"/>
+          <w:szCs w:val="24"/>
+        </w:rPr>
+        <w:t xml:space="preserve">: </w:t>
+      </w:r>
+      <w:r>
+        <w:rPr>
+          <w:rFonts w:ascii="Times New Roman" w:hAnsi="Times New Roman" w:cs="Times New Roman"/>
+          <w:sz w:val="24"/>
+          <w:szCs w:val="24"/>
+        </w:rPr>
+        <w:t>b</w:t>
+      </w:r>
+      <w:r>
+        <w:rPr>
+          <w:rFonts w:ascii="Times New Roman" w:hAnsi="Times New Roman" w:cs="Times New Roman"/>
+          <w:sz w:val="24"/>
+          <w:szCs w:val="24"/>
+        </w:rPr>
+        <w:t>iblioteka komponentów UI dla React, która zapewnia</w:t>
+      </w:r>
+      <w:r>
+        <w:rPr>
+          <w:rFonts w:ascii="Times New Roman" w:hAnsi="Times New Roman" w:cs="Times New Roman"/>
+          <w:sz w:val="24"/>
+          <w:szCs w:val="24"/>
+        </w:rPr>
+        <w:t>jąca</w:t>
+      </w:r>
+      <w:r>
+        <w:rPr>
+          <w:rFonts w:ascii="Times New Roman" w:hAnsi="Times New Roman" w:cs="Times New Roman"/>
+          <w:sz w:val="24"/>
+          <w:szCs w:val="24"/>
+        </w:rPr>
+        <w:t xml:space="preserve"> gotowe do użycia i konfigurowalne elementy interfejsu.</w:t>
+      </w:r>
+      <w:r>
+        <w:rPr>
+          <w:rFonts w:ascii="Times New Roman" w:hAnsi="Times New Roman" w:cs="Times New Roman"/>
+          <w:sz w:val="24"/>
+          <w:szCs w:val="24"/>
+        </w:rPr>
+        <w:br/>
+      </w:r>
+    </w:p>
+    <w:p>
+      <w:pPr>
+        <w:pStyle w:val="Akapitzlist"/>
+        <w:numPr>
+          <w:ilvl w:val="0"/>
+          <w:numId w:val="1"/>
+        </w:numPr>
+      </w:pPr>
+      <w:r>
+        <w:rPr>
+          <w:rFonts w:ascii="Times New Roman" w:hAnsi="Times New Roman" w:cs="Times New Roman"/>
+          <w:b/>
+          <w:bCs/>
+          <w:sz w:val="24"/>
+          <w:szCs w:val="24"/>
+        </w:rPr>
+        <w:t>Recharts</w:t>
+      </w:r>
+      <w:r>
+        <w:rPr>
+          <w:rFonts w:ascii="Times New Roman" w:hAnsi="Times New Roman" w:cs="Times New Roman"/>
+          <w:sz w:val="24"/>
+          <w:szCs w:val="24"/>
+        </w:rPr>
+        <w:t>: biblioteka wykresów oparta na Rea</w:t>
+      </w:r>
+      <w:r>
+        <w:rPr>
+          <w:rFonts w:ascii="Times New Roman" w:hAnsi="Times New Roman" w:cs="Times New Roman"/>
+          <w:sz w:val="24"/>
+          <w:szCs w:val="24"/>
+        </w:rPr>
+        <w:t>ct</w:t>
+      </w:r>
+      <w:r>
+        <w:rPr>
+          <w:rFonts w:ascii="Times New Roman" w:hAnsi="Times New Roman" w:cs="Times New Roman"/>
+          <w:sz w:val="24"/>
+          <w:szCs w:val="24"/>
+        </w:rPr>
+        <w:t>, która umożliwia łatwe tworzenie responsywnych i estetycznych wykresów danych.</w:t>
+      </w:r>
+      <w:r>
+        <w:rPr>
+          <w:rFonts w:ascii="Times New Roman" w:hAnsi="Times New Roman" w:cs="Times New Roman"/>
+          <w:sz w:val="24"/>
+          <w:szCs w:val="24"/>
+        </w:rPr>
+        <w:br/>
+      </w:r>
+    </w:p>
+    <w:p>
+      <w:pPr>
+        <w:pStyle w:val="Akapitzlist"/>
+        <w:numPr>
+          <w:ilvl w:val="0"/>
+          <w:numId w:val="1"/>
+        </w:numPr>
+        <w:rPr>
+          <w:rFonts w:ascii="Times New Roman" w:hAnsi="Times New Roman" w:cs="Times New Roman"/>
+          <w:sz w:val="24"/>
+          <w:szCs w:val="24"/>
+        </w:rPr>
+      </w:pPr>
+      <w:r>
+        <w:rPr>
+          <w:rFonts w:ascii="Times New Roman" w:hAnsi="Times New Roman" w:cs="Times New Roman"/>
+          <w:b/>
+          <w:bCs/>
+          <w:sz w:val="24"/>
+          <w:szCs w:val="24"/>
+        </w:rPr>
+        <w:t>R</w:t>
+      </w:r>
+      <w:r>
+        <w:rPr>
+          <w:rFonts w:ascii="Times New Roman" w:hAnsi="Times New Roman" w:cs="Times New Roman"/>
+          <w:b/>
+          <w:bCs/>
+          <w:sz w:val="24"/>
+          <w:szCs w:val="24"/>
+        </w:rPr>
+        <w:t>eact-</w:t>
+      </w:r>
+      <w:r>
+        <w:rPr>
+          <w:rFonts w:ascii="Times New Roman" w:hAnsi="Times New Roman" w:cs="Times New Roman"/>
+          <w:b/>
+          <w:bCs/>
+          <w:sz w:val="24"/>
+          <w:szCs w:val="24"/>
+        </w:rPr>
+        <w:t>P</w:t>
+      </w:r>
+      <w:r>
+        <w:rPr>
+          <w:rFonts w:ascii="Times New Roman" w:hAnsi="Times New Roman" w:cs="Times New Roman"/>
+          <w:b/>
+          <w:bCs/>
+          <w:sz w:val="24"/>
+          <w:szCs w:val="24"/>
+        </w:rPr>
+        <w:t>arallax</w:t>
+      </w:r>
+      <w:r>
+        <w:rPr>
+          <w:rFonts w:ascii="Times New Roman" w:hAnsi="Times New Roman" w:cs="Times New Roman"/>
+          <w:sz w:val="24"/>
+          <w:szCs w:val="24"/>
+        </w:rPr>
+        <w:t xml:space="preserve">: </w:t>
+      </w:r>
+      <w:r>
+        <w:rPr>
+          <w:rFonts w:ascii="Times New Roman" w:hAnsi="Times New Roman" w:cs="Times New Roman"/>
+          <w:sz w:val="24"/>
+          <w:szCs w:val="24"/>
+        </w:rPr>
+        <w:t>b</w:t>
+      </w:r>
+      <w:r>
+        <w:rPr>
+          <w:rFonts w:ascii="Times New Roman" w:hAnsi="Times New Roman" w:cs="Times New Roman"/>
+          <w:sz w:val="24"/>
+          <w:szCs w:val="24"/>
+        </w:rPr>
+        <w:t xml:space="preserve">iblioteka umożliwiająca dodanie efektu paralaksy do komponentów React, co </w:t>
+      </w:r>
+      <w:r>
+        <w:rPr>
+          <w:rFonts w:ascii="Times New Roman" w:hAnsi="Times New Roman" w:cs="Times New Roman"/>
+          <w:sz w:val="24"/>
+          <w:szCs w:val="24"/>
+        </w:rPr>
+        <w:t>zwiększyło poziom estetyki</w:t>
+      </w:r>
+      <w:r>
+        <w:rPr>
+          <w:rFonts w:ascii="Times New Roman" w:hAnsi="Times New Roman" w:cs="Times New Roman"/>
+          <w:sz w:val="24"/>
+          <w:szCs w:val="24"/>
+        </w:rPr>
+        <w:t xml:space="preserve"> i dynamiki interfejsu</w:t>
+      </w:r>
+      <w:r>
+        <w:rPr>
+          <w:rFonts w:ascii="Times New Roman" w:hAnsi="Times New Roman" w:cs="Times New Roman"/>
+          <w:sz w:val="24"/>
+          <w:szCs w:val="24"/>
+        </w:rPr>
+        <w:t xml:space="preserve"> użytkownika</w:t>
+      </w:r>
+      <w:r>
+        <w:rPr>
+          <w:rFonts w:ascii="Times New Roman" w:hAnsi="Times New Roman" w:cs="Times New Roman"/>
+          <w:sz w:val="24"/>
+          <w:szCs w:val="24"/>
+        </w:rPr>
+        <w:t>.</w:t>
+      </w:r>
+      <w:r>
+        <w:rPr>
+          <w:rFonts w:ascii="Times New Roman" w:hAnsi="Times New Roman" w:cs="Times New Roman"/>
+          <w:sz w:val="24"/>
+          <w:szCs w:val="24"/>
+        </w:rPr>
+        <w:br/>
+      </w:r>
+    </w:p>
+    <w:p>
+      <w:pPr>
+        <w:pStyle w:val="Akapitzlist"/>
+        <w:numPr>
+          <w:ilvl w:val="0"/>
+          <w:numId w:val="1"/>
+        </w:numPr>
+        <w:rPr>
+          <w:rFonts w:ascii="Times New Roman" w:hAnsi="Times New Roman" w:cs="Times New Roman"/>
+          <w:sz w:val="24"/>
+          <w:szCs w:val="24"/>
+        </w:rPr>
+      </w:pPr>
+      <w:r>
+        <w:rPr>
+          <w:rFonts w:ascii="Times New Roman" w:hAnsi="Times New Roman" w:cs="Times New Roman"/>
+          <w:b/>
+          <w:bCs/>
+          <w:sz w:val="24"/>
+          <w:szCs w:val="24"/>
+        </w:rPr>
+        <w:t>Notistack</w:t>
+      </w:r>
+      <w:r>
+        <w:rPr>
+          <w:rFonts w:ascii="Times New Roman" w:hAnsi="Times New Roman" w:cs="Times New Roman"/>
+          <w:sz w:val="24"/>
+          <w:szCs w:val="24"/>
+        </w:rPr>
+        <w:t>: b</w:t>
+      </w:r>
+      <w:r>
+        <w:rPr>
+          <w:rFonts w:ascii="Times New Roman" w:hAnsi="Times New Roman" w:cs="Times New Roman"/>
+          <w:sz w:val="24"/>
+          <w:szCs w:val="24"/>
+        </w:rPr>
+        <w:t xml:space="preserve">iblioteka służąca do tworzenia i zarządzania powiadomieniami typu Snackbar w aplikacjach React, ułatwiająca </w:t>
+      </w:r>
+      <w:r>
+        <w:rPr>
+          <w:rFonts w:ascii="Times New Roman" w:hAnsi="Times New Roman" w:cs="Times New Roman"/>
+          <w:sz w:val="24"/>
+          <w:szCs w:val="24"/>
+        </w:rPr>
+        <w:t>informowanie</w:t>
+      </w:r>
+      <w:r>
+        <w:rPr>
+          <w:rFonts w:ascii="Times New Roman" w:hAnsi="Times New Roman" w:cs="Times New Roman"/>
+          <w:sz w:val="24"/>
+          <w:szCs w:val="24"/>
+        </w:rPr>
+        <w:t xml:space="preserve"> użytkownik</w:t>
+      </w:r>
+      <w:r>
+        <w:rPr>
+          <w:rFonts w:ascii="Times New Roman" w:hAnsi="Times New Roman" w:cs="Times New Roman"/>
+          <w:sz w:val="24"/>
+          <w:szCs w:val="24"/>
+        </w:rPr>
+        <w:t>a o różnych zdarzeniach</w:t>
+      </w:r>
+      <w:r>
+        <w:rPr>
+          <w:rFonts w:ascii="Times New Roman" w:hAnsi="Times New Roman" w:cs="Times New Roman"/>
+          <w:sz w:val="24"/>
+          <w:szCs w:val="24"/>
+        </w:rPr>
+        <w:t>.</w:t>
+      </w:r>
+      <w:r>
+        <w:rPr>
+          <w:rFonts w:ascii="Times New Roman" w:hAnsi="Times New Roman" w:cs="Times New Roman"/>
+          <w:sz w:val="24"/>
+          <w:szCs w:val="24"/>
+        </w:rPr>
+        <w:br/>
+      </w:r>
+    </w:p>
+    <w:p>
+      <w:pPr>
+        <w:pStyle w:val="Akapitzlist"/>
+        <w:numPr>
+          <w:ilvl w:val="0"/>
+          <w:numId w:val="1"/>
+        </w:numPr>
+        <w:rPr>
+          <w:rFonts w:ascii="Times New Roman" w:hAnsi="Times New Roman" w:cs="Times New Roman"/>
+          <w:sz w:val="24"/>
+          <w:szCs w:val="24"/>
+        </w:rPr>
+      </w:pPr>
+      <w:r>
+        <w:rPr>
+          <w:rFonts w:ascii="Times New Roman" w:hAnsi="Times New Roman" w:cs="Times New Roman"/>
+          <w:b/>
+          <w:bCs/>
+          <w:sz w:val="24"/>
+          <w:szCs w:val="24"/>
+        </w:rPr>
+        <w:t>React Icons</w:t>
+      </w:r>
+      <w:r>
+        <w:rPr>
+          <w:rFonts w:ascii="Times New Roman" w:hAnsi="Times New Roman" w:cs="Times New Roman"/>
+          <w:sz w:val="24"/>
+          <w:szCs w:val="24"/>
+        </w:rPr>
+        <w:t xml:space="preserve">: </w:t>
+      </w:r>
+      <w:r>
+        <w:rPr>
+          <w:rFonts w:ascii="Times New Roman" w:hAnsi="Times New Roman" w:cs="Times New Roman"/>
+          <w:sz w:val="24"/>
+          <w:szCs w:val="24"/>
+        </w:rPr>
+        <w:t>z</w:t>
+      </w:r>
+      <w:r>
+        <w:rPr>
+          <w:rFonts w:ascii="Times New Roman" w:hAnsi="Times New Roman" w:cs="Times New Roman"/>
+          <w:sz w:val="24"/>
+          <w:szCs w:val="24"/>
+        </w:rPr>
+        <w:t>biór ikon łatwych w integracji z projektami React, oferujący szeroki zakres ikon z różnych bibliotek.</w:t>
+      </w:r>
+    </w:p>
+    <w:p>
+      <w:pPr>
+        <w:rPr>
+          <w:rFonts w:ascii="Times New Roman" w:hAnsi="Times New Roman" w:cs="Times New Roman"/>
+          <w:sz w:val="24"/>
+          <w:szCs w:val="24"/>
+        </w:rPr>
+      </w:pPr>
+      <w:r>
+        <w:rPr>
+          <w:rFonts w:ascii="Times New Roman" w:hAnsi="Times New Roman" w:cs="Times New Roman"/>
+          <w:sz w:val="24"/>
+          <w:szCs w:val="24"/>
+        </w:rPr>
+        <w:br w:type="page"/>
+      </w:r>
+    </w:p>
+    <w:p>
+      <w:pPr>
+        <w:pStyle w:val="Nagwek1"/>
+      </w:pPr>
+      <w:bookmarkStart w:id="11" w:name="_Toc155719020"/>
+      <w:r>
+        <w:lastRenderedPageBreak/>
+        <w:t>Rozdział II.</w:t>
+      </w:r>
+      <w:bookmarkEnd w:id="11"/>
+    </w:p>
     <w:sectPr>
-      <w:footerReference w:type="default" r:id="rId8"/>
+      <w:footerReference w:type="default" r:id="rId9"/>
       <w:pgSz w:w="11906" w:h="16838"/>
       <w:pgMar w:top="1417" w:right="1417" w:bottom="1417" w:left="1417" w:header="708" w:footer="708" w:gutter="0"/>
       <w:cols w:space="708"/>
@@ -2886,6 +4769,127 @@
     </w:p>
   </w:footnote>
 </w:footnotes>
+</file>
+
+<file path=word/numbering.xml><?xml version="1.0" encoding="utf-8"?>
+<w:numbering xmlns:wpc="http://schemas.microsoft.com/office/word/2010/wordprocessingCanvas" xmlns:cx="http://schemas.microsoft.com/office/drawing/2014/chartex" xmlns:cx1="http://schemas.microsoft.com/office/drawing/2015/9/8/chartex" xmlns:cx2="http://schemas.microsoft.com/office/drawing/2015/10/21/chartex" xmlns:cx3="http://schemas.microsoft.com/office/drawing/2016/5/9/chartex" xmlns:cx4="http://schemas.microsoft.com/office/drawing/2016/5/10/chartex" xmlns:cx5="http://schemas.microsoft.com/office/drawing/2016/5/11/chartex" xmlns:cx6="http://schemas.microsoft.com/office/drawing/2016/5/12/chartex" xmlns:cx7="http://schemas.microsoft.com/office/drawing/2016/5/13/chartex" xmlns:cx8="http://schemas.microsoft.com/office/drawing/2016/5/14/chartex" xmlns:mc="http://schemas.openxmlformats.org/markup-compatibility/2006" xmlns:aink="http://schemas.microsoft.com/office/drawing/2016/ink" xmlns:am3d="http://schemas.microsoft.com/office/drawing/2017/model3d" xmlns:o="urn:schemas-microsoft-com:office:office" xmlns:oel="http://schemas.microsoft.com/office/2019/extlst" xmlns:r="http://schemas.openxmlformats.org/officeDocument/2006/relationships" xmlns:m="http://schemas.openxmlformats.org/officeDocument/2006/math" xmlns:v="urn:schemas-microsoft-com:vml" xmlns:wp14="http://schemas.microsoft.com/office/word/2010/wordprocessingDrawing" xmlns:wp="http://schemas.openxmlformats.org/drawingml/2006/wordprocessingDrawing" xmlns:w10="urn:schemas-microsoft-com:office:word" xmlns:w="http://schemas.openxmlformats.org/wordprocessingml/2006/main" xmlns:w14="http://schemas.microsoft.com/office/word/2010/wordml" xmlns:w15="http://schemas.microsoft.com/office/word/2012/wordml" xmlns:w16cex="http://schemas.microsoft.com/office/word/2018/wordml/cex" xmlns:w16cid="http://schemas.microsoft.com/office/word/2016/wordml/cid" xmlns:w16="http://schemas.microsoft.com/office/word/2018/wordml" xmlns:w16sdtdh="http://schemas.microsoft.com/office/word/2020/wordml/sdtdatahash" xmlns:w16se="http://schemas.microsoft.com/office/word/2015/wordml/symex" xmlns:wpg="http://schemas.microsoft.com/office/word/2010/wordprocessingGroup" xmlns:wpi="http://schemas.microsoft.com/office/word/2010/wordprocessingInk" xmlns:wne="http://schemas.microsoft.com/office/word/2006/wordml" xmlns:wps="http://schemas.microsoft.com/office/word/2010/wordprocessingShape" mc:Ignorable="w14 w15 w16se w16cid w16 w16cex w16sdtdh wp14">
+  <w:abstractNum w:abstractNumId="0" w15:restartNumberingAfterBreak="0">
+    <w:nsid w:val="318A2993"/>
+    <w:multiLevelType w:val="hybridMultilevel"/>
+    <w:tmpl w:val="ED624B4E"/>
+    <w:lvl w:ilvl="0" w:tplc="8A2E947C">
+      <w:start w:val="1"/>
+      <w:numFmt w:val="bullet"/>
+      <w:lvlText w:val=""/>
+      <w:lvlJc w:val="left"/>
+      <w:pPr>
+        <w:ind w:left="720" w:hanging="360"/>
+      </w:pPr>
+      <w:rPr>
+        <w:rFonts w:ascii="Symbol" w:eastAsiaTheme="minorHAnsi" w:hAnsi="Symbol" w:cstheme="minorBidi" w:hint="default"/>
+      </w:rPr>
+    </w:lvl>
+    <w:lvl w:ilvl="1" w:tplc="04150003" w:tentative="1">
+      <w:start w:val="1"/>
+      <w:numFmt w:val="bullet"/>
+      <w:lvlText w:val="o"/>
+      <w:lvlJc w:val="left"/>
+      <w:pPr>
+        <w:ind w:left="1440" w:hanging="360"/>
+      </w:pPr>
+      <w:rPr>
+        <w:rFonts w:ascii="Courier New" w:hAnsi="Courier New" w:cs="Courier New" w:hint="default"/>
+      </w:rPr>
+    </w:lvl>
+    <w:lvl w:ilvl="2" w:tplc="04150005" w:tentative="1">
+      <w:start w:val="1"/>
+      <w:numFmt w:val="bullet"/>
+      <w:lvlText w:val=""/>
+      <w:lvlJc w:val="left"/>
+      <w:pPr>
+        <w:ind w:left="2160" w:hanging="360"/>
+      </w:pPr>
+      <w:rPr>
+        <w:rFonts w:ascii="Wingdings" w:hAnsi="Wingdings" w:hint="default"/>
+      </w:rPr>
+    </w:lvl>
+    <w:lvl w:ilvl="3" w:tplc="04150001" w:tentative="1">
+      <w:start w:val="1"/>
+      <w:numFmt w:val="bullet"/>
+      <w:lvlText w:val=""/>
+      <w:lvlJc w:val="left"/>
+      <w:pPr>
+        <w:ind w:left="2880" w:hanging="360"/>
+      </w:pPr>
+      <w:rPr>
+        <w:rFonts w:ascii="Symbol" w:hAnsi="Symbol" w:hint="default"/>
+      </w:rPr>
+    </w:lvl>
+    <w:lvl w:ilvl="4" w:tplc="04150003" w:tentative="1">
+      <w:start w:val="1"/>
+      <w:numFmt w:val="bullet"/>
+      <w:lvlText w:val="o"/>
+      <w:lvlJc w:val="left"/>
+      <w:pPr>
+        <w:ind w:left="3600" w:hanging="360"/>
+      </w:pPr>
+      <w:rPr>
+        <w:rFonts w:ascii="Courier New" w:hAnsi="Courier New" w:cs="Courier New" w:hint="default"/>
+      </w:rPr>
+    </w:lvl>
+    <w:lvl w:ilvl="5" w:tplc="04150005" w:tentative="1">
+      <w:start w:val="1"/>
+      <w:numFmt w:val="bullet"/>
+      <w:lvlText w:val=""/>
+      <w:lvlJc w:val="left"/>
+      <w:pPr>
+        <w:ind w:left="4320" w:hanging="360"/>
+      </w:pPr>
+      <w:rPr>
+        <w:rFonts w:ascii="Wingdings" w:hAnsi="Wingdings" w:hint="default"/>
+      </w:rPr>
+    </w:lvl>
+    <w:lvl w:ilvl="6" w:tplc="04150001" w:tentative="1">
+      <w:start w:val="1"/>
+      <w:numFmt w:val="bullet"/>
+      <w:lvlText w:val=""/>
+      <w:lvlJc w:val="left"/>
+      <w:pPr>
+        <w:ind w:left="5040" w:hanging="360"/>
+      </w:pPr>
+      <w:rPr>
+        <w:rFonts w:ascii="Symbol" w:hAnsi="Symbol" w:hint="default"/>
+      </w:rPr>
+    </w:lvl>
+    <w:lvl w:ilvl="7" w:tplc="04150003" w:tentative="1">
+      <w:start w:val="1"/>
+      <w:numFmt w:val="bullet"/>
+      <w:lvlText w:val="o"/>
+      <w:lvlJc w:val="left"/>
+      <w:pPr>
+        <w:ind w:left="5760" w:hanging="360"/>
+      </w:pPr>
+      <w:rPr>
+        <w:rFonts w:ascii="Courier New" w:hAnsi="Courier New" w:cs="Courier New" w:hint="default"/>
+      </w:rPr>
+    </w:lvl>
+    <w:lvl w:ilvl="8" w:tplc="04150005" w:tentative="1">
+      <w:start w:val="1"/>
+      <w:numFmt w:val="bullet"/>
+      <w:lvlText w:val=""/>
+      <w:lvlJc w:val="left"/>
+      <w:pPr>
+        <w:ind w:left="6480" w:hanging="360"/>
+      </w:pPr>
+      <w:rPr>
+        <w:rFonts w:ascii="Wingdings" w:hAnsi="Wingdings" w:hint="default"/>
+      </w:rPr>
+    </w:lvl>
+  </w:abstractNum>
+  <w:num w:numId="1" w16cid:durableId="1886595322">
+    <w:abstractNumId w:val="0"/>
+  </w:num>
+</w:numbering>
 </file>
 
 <file path=word/styles.xml><?xml version="1.0" encoding="utf-8"?>
@@ -3337,6 +5341,29 @@
       <w:szCs w:val="26"/>
     </w:rPr>
   </w:style>
+  <w:style w:type="paragraph" w:styleId="Nagwek3">
+    <w:name w:val="heading 3"/>
+    <w:basedOn w:val="Normalny"/>
+    <w:next w:val="Normalny"/>
+    <w:link w:val="Nagwek3Znak"/>
+    <w:uiPriority w:val="9"/>
+    <w:unhideWhenUsed/>
+    <w:qFormat/>
+    <w:rsid w:val="00C93882"/>
+    <w:pPr>
+      <w:keepNext/>
+      <w:keepLines/>
+      <w:spacing w:before="40" w:after="0"/>
+      <w:outlineLvl w:val="2"/>
+    </w:pPr>
+    <w:rPr>
+      <w:rFonts w:ascii="Times New Roman" w:eastAsiaTheme="majorEastAsia" w:hAnsi="Times New Roman" w:cstheme="majorBidi"/>
+      <w:b/>
+      <w:color w:val="000000" w:themeColor="text1"/>
+      <w:sz w:val="24"/>
+      <w:szCs w:val="24"/>
+    </w:rPr>
+  </w:style>
   <w:style w:type="character" w:default="1" w:styleId="Domylnaczcionkaakapitu">
     <w:name w:val="Default Paragraph Font"/>
     <w:uiPriority w:val="1"/>
@@ -3495,6 +5522,46 @@
     <w:pPr>
       <w:spacing w:after="100"/>
       <w:ind w:left="220"/>
+    </w:pPr>
+  </w:style>
+  <w:style w:type="character" w:customStyle="1" w:styleId="Nagwek3Znak">
+    <w:name w:val="Nagłówek 3 Znak"/>
+    <w:basedOn w:val="Domylnaczcionkaakapitu"/>
+    <w:link w:val="Nagwek3"/>
+    <w:uiPriority w:val="9"/>
+    <w:rsid w:val="00C93882"/>
+    <w:rPr>
+      <w:rFonts w:ascii="Times New Roman" w:eastAsiaTheme="majorEastAsia" w:hAnsi="Times New Roman" w:cstheme="majorBidi"/>
+      <w:b/>
+      <w:color w:val="000000" w:themeColor="text1"/>
+      <w:kern w:val="0"/>
+      <w:sz w:val="24"/>
+      <w:szCs w:val="24"/>
+      <w14:ligatures w14:val="none"/>
+    </w:rPr>
+  </w:style>
+  <w:style w:type="paragraph" w:styleId="Spistreci3">
+    <w:name w:val="toc 3"/>
+    <w:basedOn w:val="Normalny"/>
+    <w:next w:val="Normalny"/>
+    <w:autoRedefine/>
+    <w:uiPriority w:val="39"/>
+    <w:unhideWhenUsed/>
+    <w:rsid w:val="00C93882"/>
+    <w:pPr>
+      <w:spacing w:after="100"/>
+      <w:ind w:left="440"/>
+    </w:pPr>
+  </w:style>
+  <w:style w:type="paragraph" w:styleId="Akapitzlist">
+    <w:name w:val="List Paragraph"/>
+    <w:basedOn w:val="Normalny"/>
+    <w:uiPriority w:val="34"/>
+    <w:qFormat/>
+    <w:rsid w:val="00C93882"/>
+    <w:pPr>
+      <w:ind w:left="720"/>
+      <w:contextualSpacing/>
     </w:pPr>
   </w:style>
 </w:styles>

</xml_diff>